<commit_message>
fixed bullet point size
</commit_message>
<xml_diff>
--- a/RESUME-ROLLING.docx
+++ b/RESUME-ROLLING.docx
@@ -976,55 +976,7 @@
           <w:sz w:val="20"/>
           <w:szCs w:val="20"/>
         </w:rPr>
-        <w:t xml:space="preserve"> two </w:t>
-      </w:r>
-      <w:proofErr w:type="spellStart"/>
-      <w:r>
-        <w:rPr>
-          <w:rStyle w:val="Strong"/>
-          <w:b w:val="0"/>
-          <w:bCs w:val="0"/>
-          <w:color w:val="000000" w:themeColor="text2"/>
-          <w:sz w:val="20"/>
-          <w:szCs w:val="20"/>
-        </w:rPr>
-        <w:t>Velodyne</w:t>
-      </w:r>
-      <w:proofErr w:type="spellEnd"/>
-      <w:r>
-        <w:rPr>
-          <w:rStyle w:val="Strong"/>
-          <w:b w:val="0"/>
-          <w:bCs w:val="0"/>
-          <w:color w:val="000000" w:themeColor="text2"/>
-          <w:sz w:val="20"/>
-          <w:szCs w:val="20"/>
-        </w:rPr>
-        <w:t xml:space="preserve"> 32 channel </w:t>
-      </w:r>
-      <w:proofErr w:type="spellStart"/>
-      <w:r>
-        <w:rPr>
-          <w:rStyle w:val="Strong"/>
-          <w:b w:val="0"/>
-          <w:bCs w:val="0"/>
-          <w:color w:val="000000" w:themeColor="text2"/>
-          <w:sz w:val="20"/>
-          <w:szCs w:val="20"/>
-        </w:rPr>
-        <w:t>LiDARs</w:t>
-      </w:r>
-      <w:proofErr w:type="spellEnd"/>
-      <w:r>
-        <w:rPr>
-          <w:rStyle w:val="Strong"/>
-          <w:b w:val="0"/>
-          <w:bCs w:val="0"/>
-          <w:color w:val="000000" w:themeColor="text2"/>
-          <w:sz w:val="20"/>
-          <w:szCs w:val="20"/>
-        </w:rPr>
-        <w:t xml:space="preserve"> with a </w:t>
+        <w:t xml:space="preserve"> two Velodyne 32 channel LiDARs with a </w:t>
       </w:r>
       <w:r>
         <w:rPr>
@@ -1159,31 +1111,7 @@
           <w:sz w:val="20"/>
           <w:szCs w:val="20"/>
         </w:rPr>
-        <w:t xml:space="preserve">Wrote a </w:t>
-      </w:r>
-      <w:proofErr w:type="spellStart"/>
-      <w:r>
-        <w:rPr>
-          <w:rStyle w:val="Strong"/>
-          <w:b w:val="0"/>
-          <w:bCs w:val="0"/>
-          <w:color w:val="000000" w:themeColor="text2"/>
-          <w:sz w:val="20"/>
-          <w:szCs w:val="20"/>
-        </w:rPr>
-        <w:t>Stereolabs</w:t>
-      </w:r>
-      <w:proofErr w:type="spellEnd"/>
-      <w:r>
-        <w:rPr>
-          <w:rStyle w:val="Strong"/>
-          <w:b w:val="0"/>
-          <w:bCs w:val="0"/>
-          <w:color w:val="000000" w:themeColor="text2"/>
-          <w:sz w:val="20"/>
-          <w:szCs w:val="20"/>
-        </w:rPr>
-        <w:t xml:space="preserve"> ROS driver </w:t>
+        <w:t xml:space="preserve">Wrote a Stereolabs ROS driver </w:t>
       </w:r>
       <w:r>
         <w:rPr>
@@ -1432,7 +1360,6 @@
         </w:rPr>
         <w:t xml:space="preserve"> (They have an </w:t>
       </w:r>
-      <w:proofErr w:type="gramStart"/>
       <w:r>
         <w:rPr>
           <w:rStyle w:val="Strong"/>
@@ -1444,7 +1371,6 @@
         </w:rPr>
         <w:t>8 year</w:t>
       </w:r>
-      <w:proofErr w:type="gramEnd"/>
       <w:r>
         <w:rPr>
           <w:rStyle w:val="Strong"/>
@@ -1842,25 +1768,7 @@
           <w:sz w:val="20"/>
           <w:szCs w:val="20"/>
         </w:rPr>
-        <w:t xml:space="preserve">Decreased Cartographer CPU runtime by 50% by building </w:t>
-      </w:r>
-      <w:proofErr w:type="spellStart"/>
-      <w:r>
-        <w:rPr>
-          <w:color w:val="000000" w:themeColor="text2"/>
-          <w:sz w:val="20"/>
-          <w:szCs w:val="20"/>
-        </w:rPr>
-        <w:t>OpenBLAS</w:t>
-      </w:r>
-      <w:proofErr w:type="spellEnd"/>
-      <w:r>
-        <w:rPr>
-          <w:color w:val="000000" w:themeColor="text2"/>
-          <w:sz w:val="20"/>
-          <w:szCs w:val="20"/>
-        </w:rPr>
-        <w:t xml:space="preserve"> from source with ARMv8 optimizations</w:t>
+        <w:t>Decreased Cartographer CPU runtime by 50% by building OpenBLAS from source with ARMv8 optimizations</w:t>
       </w:r>
     </w:p>
     <w:p>
@@ -1887,25 +1795,7 @@
           <w:sz w:val="20"/>
           <w:szCs w:val="20"/>
         </w:rPr>
-        <w:t xml:space="preserve">Fixed inconsistent ORBSLAM3 orientation on initialization, fixed ORBSLAM3 </w:t>
-      </w:r>
-      <w:proofErr w:type="spellStart"/>
-      <w:r>
-        <w:rPr>
-          <w:color w:val="000000" w:themeColor="text2"/>
-          <w:sz w:val="20"/>
-          <w:szCs w:val="20"/>
-        </w:rPr>
-        <w:t>segfault</w:t>
-      </w:r>
-      <w:proofErr w:type="spellEnd"/>
-      <w:r>
-        <w:rPr>
-          <w:color w:val="000000" w:themeColor="text2"/>
-          <w:sz w:val="20"/>
-          <w:szCs w:val="20"/>
-        </w:rPr>
-        <w:t xml:space="preserve"> bugs</w:t>
+        <w:t>Fixed inconsistent ORBSLAM3 orientation on initialization, fixed ORBSLAM3 segfault bugs</w:t>
       </w:r>
     </w:p>
     <w:p>
@@ -2339,11 +2229,9 @@
         </w:tabs>
         <w:spacing w:after="0" w:line="240" w:lineRule="auto"/>
         <w:rPr>
-          <w:b/>
-          <w:bCs/>
-          <w:color w:val="000000" w:themeColor="text2"/>
-          <w:sz w:val="10"/>
-          <w:szCs w:val="10"/>
+          <w:color w:val="000000" w:themeColor="text2"/>
+          <w:sz w:val="20"/>
+          <w:szCs w:val="20"/>
         </w:rPr>
       </w:pPr>
       <w:r>
@@ -5037,7 +4925,7 @@
   <w:abstractNum w:abstractNumId="10" w15:restartNumberingAfterBreak="0">
     <w:nsid w:val="3D465704"/>
     <w:multiLevelType w:val="hybridMultilevel"/>
-    <w:tmpl w:val="2548BF26"/>
+    <w:tmpl w:val="0F4295B4"/>
     <w:lvl w:ilvl="0" w:tplc="89225008">
       <w:start w:val="1"/>
       <w:numFmt w:val="bullet"/>
@@ -7076,7 +6964,12 @@
 </file>
 
 <file path=customXml/item1.xml><?xml version="1.0" encoding="utf-8"?>
-<b:Sources xmlns:b="http://schemas.openxmlformats.org/officeDocument/2006/bibliography" xmlns="http://schemas.openxmlformats.org/officeDocument/2006/bibliography" SelectedStyle="\APASixthEditionOfficeOnline.xsl" StyleName="APA" Version="6"/>
+<?mso-contentType ?>
+<FormTemplates xmlns="http://schemas.microsoft.com/sharepoint/v3/contenttype/forms">
+  <Display>DocumentLibraryForm</Display>
+  <Edit>DocumentLibraryForm</Edit>
+  <New>DocumentLibraryForm</New>
+</FormTemplates>
 </file>
 
 <file path=customXml/item2.xml><?xml version="1.0" encoding="utf-8"?>
@@ -7212,12 +7105,7 @@
 </file>
 
 <file path=customXml/item3.xml><?xml version="1.0" encoding="utf-8"?>
-<?mso-contentType ?>
-<FormTemplates xmlns="http://schemas.microsoft.com/sharepoint/v3/contenttype/forms">
-  <Display>DocumentLibraryForm</Display>
-  <Edit>DocumentLibraryForm</Edit>
-  <New>DocumentLibraryForm</New>
-</FormTemplates>
+<b:Sources xmlns:b="http://schemas.openxmlformats.org/officeDocument/2006/bibliography" xmlns="http://schemas.openxmlformats.org/officeDocument/2006/bibliography" SelectedStyle="\APASixthEditionOfficeOnline.xsl" StyleName="APA" Version="6"/>
 </file>
 
 <file path=customXml/item4.xml><?xml version="1.0" encoding="utf-8"?>
@@ -7227,9 +7115,9 @@
 </file>
 
 <file path=customXml/itemProps1.xml><?xml version="1.0" encoding="utf-8"?>
-<ds:datastoreItem xmlns:ds="http://schemas.openxmlformats.org/officeDocument/2006/customXml" ds:itemID="{2C1FD7A6-9363-4350-A4C1-DCF421FBD559}">
+<ds:datastoreItem xmlns:ds="http://schemas.openxmlformats.org/officeDocument/2006/customXml" ds:itemID="{05268575-84C3-4CC5-997B-6BE0C944094B}">
   <ds:schemaRefs>
-    <ds:schemaRef ds:uri="http://schemas.openxmlformats.org/officeDocument/2006/bibliography"/>
+    <ds:schemaRef ds:uri="http://schemas.microsoft.com/sharepoint/v3/contenttype/forms"/>
   </ds:schemaRefs>
 </ds:datastoreItem>
 </file>
@@ -7253,9 +7141,9 @@
 </file>
 
 <file path=customXml/itemProps3.xml><?xml version="1.0" encoding="utf-8"?>
-<ds:datastoreItem xmlns:ds="http://schemas.openxmlformats.org/officeDocument/2006/customXml" ds:itemID="{05268575-84C3-4CC5-997B-6BE0C944094B}">
+<ds:datastoreItem xmlns:ds="http://schemas.openxmlformats.org/officeDocument/2006/customXml" ds:itemID="{2C1FD7A6-9363-4350-A4C1-DCF421FBD559}">
   <ds:schemaRefs>
-    <ds:schemaRef ds:uri="http://schemas.microsoft.com/sharepoint/v3/contenttype/forms"/>
+    <ds:schemaRef ds:uri="http://schemas.openxmlformats.org/officeDocument/2006/bibliography"/>
   </ds:schemaRefs>
 </ds:datastoreItem>
 </file>

</xml_diff>